<commit_message>
Razor Pages section 3 complete
</commit_message>
<xml_diff>
--- a/Section 3 - Scaffold Razor Pages.docx
+++ b/Section 3 - Scaffold Razor Pages.docx
@@ -1,6 +1,6 @@
 
 <file path=word/document.xml><?xml version="1.0" encoding="utf-8"?>
-<w:document xmlns:wpc="http://schemas.microsoft.com/office/word/2010/wordprocessingCanvas" xmlns:cx="http://schemas.microsoft.com/office/drawing/2014/chartex" xmlns:cx1="http://schemas.microsoft.com/office/drawing/2015/9/8/chartex" xmlns:mc="http://schemas.openxmlformats.org/markup-compatibility/2006" xmlns:o="urn:schemas-microsoft-com:office:office" xmlns:r="http://schemas.openxmlformats.org/officeDocument/2006/relationships" xmlns:m="http://schemas.openxmlformats.org/officeDocument/2006/math" xmlns:v="urn:schemas-microsoft-com:vml" xmlns:wp14="http://schemas.microsoft.com/office/word/2010/wordprocessingDrawing" xmlns:wp="http://schemas.openxmlformats.org/drawingml/2006/wordprocessingDrawing" xmlns:w10="urn:schemas-microsoft-com:office:word" xmlns:w="http://schemas.openxmlformats.org/wordprocessingml/2006/main" xmlns:w14="http://schemas.microsoft.com/office/word/2010/wordml" xmlns:w15="http://schemas.microsoft.com/office/word/2012/wordml" xmlns:w16se="http://schemas.microsoft.com/office/word/2015/wordml/symex" xmlns:wpg="http://schemas.microsoft.com/office/word/2010/wordprocessingGroup" xmlns:wpi="http://schemas.microsoft.com/office/word/2010/wordprocessingInk" xmlns:wne="http://schemas.microsoft.com/office/word/2006/wordml" xmlns:wps="http://schemas.microsoft.com/office/word/2010/wordprocessingShape" mc:Ignorable="w14 w15 w16se wp14">
+<w:document xmlns:wpc="http://schemas.microsoft.com/office/word/2010/wordprocessingCanvas" xmlns:cx="http://schemas.microsoft.com/office/drawing/2014/chartex" xmlns:cx1="http://schemas.microsoft.com/office/drawing/2015/9/8/chartex" xmlns:cx2="http://schemas.microsoft.com/office/drawing/2015/10/21/chartex" xmlns:cx3="http://schemas.microsoft.com/office/drawing/2016/5/9/chartex" xmlns:cx4="http://schemas.microsoft.com/office/drawing/2016/5/10/chartex" xmlns:cx5="http://schemas.microsoft.com/office/drawing/2016/5/11/chartex" xmlns:cx6="http://schemas.microsoft.com/office/drawing/2016/5/12/chartex" xmlns:cx7="http://schemas.microsoft.com/office/drawing/2016/5/13/chartex" xmlns:cx8="http://schemas.microsoft.com/office/drawing/2016/5/14/chartex" xmlns:mc="http://schemas.openxmlformats.org/markup-compatibility/2006" xmlns:aink="http://schemas.microsoft.com/office/drawing/2016/ink" xmlns:am3d="http://schemas.microsoft.com/office/drawing/2017/model3d" xmlns:o="urn:schemas-microsoft-com:office:office" xmlns:r="http://schemas.openxmlformats.org/officeDocument/2006/relationships" xmlns:m="http://schemas.openxmlformats.org/officeDocument/2006/math" xmlns:v="urn:schemas-microsoft-com:vml" xmlns:wp14="http://schemas.microsoft.com/office/word/2010/wordprocessingDrawing" xmlns:wp="http://schemas.openxmlformats.org/drawingml/2006/wordprocessingDrawing" xmlns:w10="urn:schemas-microsoft-com:office:word" xmlns:w="http://schemas.openxmlformats.org/wordprocessingml/2006/main" xmlns:w14="http://schemas.microsoft.com/office/word/2010/wordml" xmlns:w15="http://schemas.microsoft.com/office/word/2012/wordml" xmlns:w16cid="http://schemas.microsoft.com/office/word/2016/wordml/cid" xmlns:w16se="http://schemas.microsoft.com/office/word/2015/wordml/symex" xmlns:wpg="http://schemas.microsoft.com/office/word/2010/wordprocessingGroup" xmlns:wpi="http://schemas.microsoft.com/office/word/2010/wordprocessingInk" xmlns:wne="http://schemas.microsoft.com/office/word/2006/wordml" xmlns:wps="http://schemas.microsoft.com/office/word/2010/wordprocessingShape" mc:Ignorable="w14 w15 w16se w16cid wp14">
   <w:body>
     <w:p>
       <w:pPr>
@@ -29,15 +29,27 @@
           <w:rFonts w:ascii="Calibri" w:eastAsia="Times New Roman" w:hAnsi="Calibri" w:cs="Calibri"/>
         </w:rPr>
       </w:pPr>
-    </w:p>
-    <w:p>
-      <w:pPr>
-        <w:pStyle w:val="ListParagraph"/>
-        <w:spacing w:after="0" w:line="240" w:lineRule="auto"/>
-        <w:rPr>
-          <w:rFonts w:ascii="Calibri" w:eastAsia="Times New Roman" w:hAnsi="Calibri" w:cs="Calibri"/>
-        </w:rPr>
-      </w:pPr>
+      <w:r>
+        <w:rPr>
+          <w:rFonts w:ascii="Calibri" w:eastAsia="Times New Roman" w:hAnsi="Calibri" w:cs="Calibri"/>
+        </w:rPr>
+        <w:t>Razor: model, page</w:t>
+      </w:r>
+    </w:p>
+    <w:p>
+      <w:pPr>
+        <w:pStyle w:val="ListParagraph"/>
+        <w:spacing w:after="0" w:line="240" w:lineRule="auto"/>
+        <w:rPr>
+          <w:rFonts w:ascii="Calibri" w:eastAsia="Times New Roman" w:hAnsi="Calibri" w:cs="Calibri"/>
+        </w:rPr>
+      </w:pPr>
+      <w:r>
+        <w:rPr>
+          <w:rFonts w:ascii="Calibri" w:eastAsia="Times New Roman" w:hAnsi="Calibri" w:cs="Calibri"/>
+        </w:rPr>
+        <w:t>C#: for, if</w:t>
+      </w:r>
     </w:p>
     <w:p>
       <w:pPr>
@@ -66,6 +78,12 @@
           <w:rFonts w:ascii="Calibri" w:eastAsia="Times New Roman" w:hAnsi="Calibri" w:cs="Calibri"/>
         </w:rPr>
       </w:pPr>
+      <w:r>
+        <w:rPr>
+          <w:rFonts w:ascii="Calibri" w:eastAsia="Times New Roman" w:hAnsi="Calibri" w:cs="Calibri"/>
+        </w:rPr>
+        <w:t>It identifies the page as a razor page.</w:t>
+      </w:r>
     </w:p>
     <w:p>
       <w:pPr>
@@ -103,6 +121,12 @@
           <w:rFonts w:ascii="Calibri" w:eastAsia="Times New Roman" w:hAnsi="Calibri" w:cs="Calibri"/>
         </w:rPr>
       </w:pPr>
+      <w:r>
+        <w:rPr>
+          <w:rFonts w:ascii="Calibri" w:eastAsia="Times New Roman" w:hAnsi="Calibri" w:cs="Calibri"/>
+        </w:rPr>
+        <w:t>It identifies what model should be passed to the view.</w:t>
+      </w:r>
     </w:p>
     <w:p>
       <w:pPr>
@@ -140,6 +164,12 @@
           <w:rFonts w:ascii="Calibri" w:eastAsia="Times New Roman" w:hAnsi="Calibri" w:cs="Calibri"/>
         </w:rPr>
       </w:pPr>
+      <w:r>
+        <w:rPr>
+          <w:rFonts w:ascii="Calibri" w:eastAsia="Times New Roman" w:hAnsi="Calibri" w:cs="Calibri"/>
+        </w:rPr>
+        <w:t>The folder shared and the file _Layout.cshtml</w:t>
+      </w:r>
     </w:p>
     <w:p>
       <w:pPr>
@@ -177,6 +207,12 @@
           <w:rFonts w:ascii="Calibri" w:eastAsia="Times New Roman" w:hAnsi="Calibri" w:cs="Calibri"/>
         </w:rPr>
       </w:pPr>
+      <w:r>
+        <w:rPr>
+          <w:rFonts w:ascii="Calibri" w:eastAsia="Times New Roman" w:hAnsi="Calibri" w:cs="Calibri"/>
+        </w:rPr>
+        <w:t>@RenderBody</w:t>
+      </w:r>
     </w:p>
     <w:p>
       <w:pPr>
@@ -214,6 +250,12 @@
           <w:rFonts w:ascii="Calibri" w:eastAsia="Times New Roman" w:hAnsi="Calibri" w:cs="Calibri"/>
         </w:rPr>
       </w:pPr>
+      <w:r>
+        <w:rPr>
+          <w:rFonts w:ascii="Calibri" w:eastAsia="Times New Roman" w:hAnsi="Calibri" w:cs="Calibri"/>
+        </w:rPr>
+        <w:t>Razor transitions to C# code using {}</w:t>
+      </w:r>
     </w:p>
     <w:p>
       <w:pPr>
@@ -251,6 +293,18 @@
           <w:rFonts w:ascii="Calibri" w:eastAsia="Times New Roman" w:hAnsi="Calibri" w:cs="Calibri"/>
         </w:rPr>
       </w:pPr>
+      <w:r>
+        <w:rPr>
+          <w:rFonts w:ascii="Calibri" w:eastAsia="Times New Roman" w:hAnsi="Calibri" w:cs="Calibri"/>
+        </w:rPr>
+        <w:t>ViewData is a dictionary for what information should be displayed on a page using a variable.</w:t>
+      </w:r>
+      <w:r>
+        <w:rPr>
+          <w:rFonts w:ascii="Calibri" w:eastAsia="Times New Roman" w:hAnsi="Calibri" w:cs="Calibri"/>
+        </w:rPr>
+        <w:tab/>
+      </w:r>
     </w:p>
     <w:p>
       <w:pPr>
@@ -288,6 +342,46 @@
           <w:rFonts w:ascii="Calibri" w:eastAsia="Times New Roman" w:hAnsi="Calibri" w:cs="Calibri"/>
         </w:rPr>
       </w:pPr>
+      <w:r>
+        <w:rPr>
+          <w:noProof/>
+        </w:rPr>
+        <w:drawing>
+          <wp:inline distT="0" distB="0" distL="0" distR="0" wp14:anchorId="74934DDC" wp14:editId="2515814E">
+            <wp:extent cx="5943600" cy="3341370"/>
+            <wp:effectExtent l="0" t="0" r="0" b="0"/>
+            <wp:docPr id="1" name="Picture 1"/>
+            <wp:cNvGraphicFramePr>
+              <a:graphicFrameLocks xmlns:a="http://schemas.openxmlformats.org/drawingml/2006/main" noChangeAspect="1"/>
+            </wp:cNvGraphicFramePr>
+            <a:graphic xmlns:a="http://schemas.openxmlformats.org/drawingml/2006/main">
+              <a:graphicData uri="http://schemas.openxmlformats.org/drawingml/2006/picture">
+                <pic:pic xmlns:pic="http://schemas.openxmlformats.org/drawingml/2006/picture">
+                  <pic:nvPicPr>
+                    <pic:cNvPr id="1" name=""/>
+                    <pic:cNvPicPr/>
+                  </pic:nvPicPr>
+                  <pic:blipFill>
+                    <a:blip r:embed="rId7"/>
+                    <a:stretch>
+                      <a:fillRect/>
+                    </a:stretch>
+                  </pic:blipFill>
+                  <pic:spPr>
+                    <a:xfrm>
+                      <a:off x="0" y="0"/>
+                      <a:ext cx="5943600" cy="3341370"/>
+                    </a:xfrm>
+                    <a:prstGeom prst="rect">
+                      <a:avLst/>
+                    </a:prstGeom>
+                  </pic:spPr>
+                </pic:pic>
+              </a:graphicData>
+            </a:graphic>
+          </wp:inline>
+        </w:drawing>
+      </w:r>
     </w:p>
     <w:p>
       <w:pPr>
@@ -325,6 +419,12 @@
           <w:rFonts w:ascii="Calibri" w:eastAsia="Times New Roman" w:hAnsi="Calibri" w:cs="Calibri"/>
         </w:rPr>
       </w:pPr>
+      <w:r>
+        <w:rPr>
+          <w:rFonts w:ascii="Calibri" w:eastAsia="Times New Roman" w:hAnsi="Calibri" w:cs="Calibri"/>
+        </w:rPr>
+        <w:t>OnPostAsync is run to bind the data to the movie model.</w:t>
+      </w:r>
     </w:p>
     <w:p>
       <w:pPr>
@@ -351,6 +451,7 @@
         <w:rPr>
           <w:rFonts w:ascii="Calibri" w:eastAsia="Times New Roman" w:hAnsi="Calibri" w:cs="Calibri"/>
         </w:rPr>
+        <w:lastRenderedPageBreak/>
         <w:t>What is an antiforgery token?</w:t>
       </w:r>
     </w:p>
@@ -362,6 +463,18 @@
           <w:rFonts w:ascii="Calibri" w:eastAsia="Times New Roman" w:hAnsi="Calibri" w:cs="Calibri"/>
         </w:rPr>
       </w:pPr>
+      <w:r>
+        <w:rPr>
+          <w:rFonts w:ascii="Calibri" w:eastAsia="Times New Roman" w:hAnsi="Calibri" w:cs="Calibri"/>
+        </w:rPr>
+        <w:t xml:space="preserve">Antiforgery tokens are divided into two tokens </w:t>
+      </w:r>
+      <w:r>
+        <w:rPr>
+          <w:rFonts w:ascii="Calibri" w:eastAsia="Times New Roman" w:hAnsi="Calibri" w:cs="Calibri"/>
+        </w:rPr>
+        <w:t>one sent with the client as a cookie while the other is hosted within the form. This guarantees that the request came from the user using the form itself. Otherwise if one of the tokens are missing the server denies the request.</w:t>
+      </w:r>
     </w:p>
     <w:p>
       <w:pPr>
@@ -391,14 +504,23 @@
         <w:t>List 3 Tag Helpers covered in this tutorial section.</w:t>
       </w:r>
     </w:p>
-    <w:p/>
+    <w:p>
+      <w:pPr>
+        <w:ind w:left="720"/>
+      </w:pPr>
+      <w:r>
+        <w:t>Asp-for, Asp-validation-for, asp-validation-summary.</w:t>
+      </w:r>
+      <w:bookmarkStart w:id="0" w:name="_GoBack"/>
+      <w:bookmarkEnd w:id="0"/>
+    </w:p>
     <w:sectPr>
-      <w:headerReference w:type="even" r:id="rId7"/>
-      <w:headerReference w:type="default" r:id="rId8"/>
-      <w:footerReference w:type="even" r:id="rId9"/>
-      <w:footerReference w:type="default" r:id="rId10"/>
-      <w:headerReference w:type="first" r:id="rId11"/>
-      <w:footerReference w:type="first" r:id="rId12"/>
+      <w:headerReference w:type="even" r:id="rId8"/>
+      <w:headerReference w:type="default" r:id="rId9"/>
+      <w:footerReference w:type="even" r:id="rId10"/>
+      <w:footerReference w:type="default" r:id="rId11"/>
+      <w:headerReference w:type="first" r:id="rId12"/>
+      <w:footerReference w:type="first" r:id="rId13"/>
       <w:pgSz w:w="12240" w:h="15840"/>
       <w:pgMar w:top="1440" w:right="1440" w:bottom="1440" w:left="1440" w:header="720" w:footer="720" w:gutter="0"/>
       <w:cols w:space="720"/>
@@ -409,7 +531,7 @@
 </file>
 
 <file path=word/endnotes.xml><?xml version="1.0" encoding="utf-8"?>
-<w:endnotes xmlns:wpc="http://schemas.microsoft.com/office/word/2010/wordprocessingCanvas" xmlns:cx="http://schemas.microsoft.com/office/drawing/2014/chartex" xmlns:cx1="http://schemas.microsoft.com/office/drawing/2015/9/8/chartex" xmlns:mc="http://schemas.openxmlformats.org/markup-compatibility/2006" xmlns:o="urn:schemas-microsoft-com:office:office" xmlns:r="http://schemas.openxmlformats.org/officeDocument/2006/relationships" xmlns:m="http://schemas.openxmlformats.org/officeDocument/2006/math" xmlns:v="urn:schemas-microsoft-com:vml" xmlns:wp14="http://schemas.microsoft.com/office/word/2010/wordprocessingDrawing" xmlns:wp="http://schemas.openxmlformats.org/drawingml/2006/wordprocessingDrawing" xmlns:w10="urn:schemas-microsoft-com:office:word" xmlns:w="http://schemas.openxmlformats.org/wordprocessingml/2006/main" xmlns:w14="http://schemas.microsoft.com/office/word/2010/wordml" xmlns:w15="http://schemas.microsoft.com/office/word/2012/wordml" xmlns:w16se="http://schemas.microsoft.com/office/word/2015/wordml/symex" xmlns:wpg="http://schemas.microsoft.com/office/word/2010/wordprocessingGroup" xmlns:wpi="http://schemas.microsoft.com/office/word/2010/wordprocessingInk" xmlns:wne="http://schemas.microsoft.com/office/word/2006/wordml" xmlns:wps="http://schemas.microsoft.com/office/word/2010/wordprocessingShape" mc:Ignorable="w14 w15 w16se wp14">
+<w:endnotes xmlns:wpc="http://schemas.microsoft.com/office/word/2010/wordprocessingCanvas" xmlns:cx="http://schemas.microsoft.com/office/drawing/2014/chartex" xmlns:cx1="http://schemas.microsoft.com/office/drawing/2015/9/8/chartex" xmlns:cx2="http://schemas.microsoft.com/office/drawing/2015/10/21/chartex" xmlns:cx3="http://schemas.microsoft.com/office/drawing/2016/5/9/chartex" xmlns:cx4="http://schemas.microsoft.com/office/drawing/2016/5/10/chartex" xmlns:cx5="http://schemas.microsoft.com/office/drawing/2016/5/11/chartex" xmlns:cx6="http://schemas.microsoft.com/office/drawing/2016/5/12/chartex" xmlns:cx7="http://schemas.microsoft.com/office/drawing/2016/5/13/chartex" xmlns:cx8="http://schemas.microsoft.com/office/drawing/2016/5/14/chartex" xmlns:mc="http://schemas.openxmlformats.org/markup-compatibility/2006" xmlns:aink="http://schemas.microsoft.com/office/drawing/2016/ink" xmlns:am3d="http://schemas.microsoft.com/office/drawing/2017/model3d" xmlns:o="urn:schemas-microsoft-com:office:office" xmlns:r="http://schemas.openxmlformats.org/officeDocument/2006/relationships" xmlns:m="http://schemas.openxmlformats.org/officeDocument/2006/math" xmlns:v="urn:schemas-microsoft-com:vml" xmlns:wp14="http://schemas.microsoft.com/office/word/2010/wordprocessingDrawing" xmlns:wp="http://schemas.openxmlformats.org/drawingml/2006/wordprocessingDrawing" xmlns:w10="urn:schemas-microsoft-com:office:word" xmlns:w="http://schemas.openxmlformats.org/wordprocessingml/2006/main" xmlns:w14="http://schemas.microsoft.com/office/word/2010/wordml" xmlns:w15="http://schemas.microsoft.com/office/word/2012/wordml" xmlns:w16cid="http://schemas.microsoft.com/office/word/2016/wordml/cid" xmlns:w16se="http://schemas.microsoft.com/office/word/2015/wordml/symex" xmlns:wpg="http://schemas.microsoft.com/office/word/2010/wordprocessingGroup" xmlns:wpi="http://schemas.microsoft.com/office/word/2010/wordprocessingInk" xmlns:wne="http://schemas.microsoft.com/office/word/2006/wordml" xmlns:wps="http://schemas.microsoft.com/office/word/2010/wordprocessingShape" mc:Ignorable="w14 w15 w16se w16cid wp14">
   <w:endnote w:type="separator" w:id="-1">
     <w:p>
       <w:pPr>
@@ -434,7 +556,7 @@
 </file>
 
 <file path=word/footer1.xml><?xml version="1.0" encoding="utf-8"?>
-<w:ftr xmlns:wpc="http://schemas.microsoft.com/office/word/2010/wordprocessingCanvas" xmlns:cx="http://schemas.microsoft.com/office/drawing/2014/chartex" xmlns:cx1="http://schemas.microsoft.com/office/drawing/2015/9/8/chartex" xmlns:mc="http://schemas.openxmlformats.org/markup-compatibility/2006" xmlns:o="urn:schemas-microsoft-com:office:office" xmlns:r="http://schemas.openxmlformats.org/officeDocument/2006/relationships" xmlns:m="http://schemas.openxmlformats.org/officeDocument/2006/math" xmlns:v="urn:schemas-microsoft-com:vml" xmlns:wp14="http://schemas.microsoft.com/office/word/2010/wordprocessingDrawing" xmlns:wp="http://schemas.openxmlformats.org/drawingml/2006/wordprocessingDrawing" xmlns:w10="urn:schemas-microsoft-com:office:word" xmlns:w="http://schemas.openxmlformats.org/wordprocessingml/2006/main" xmlns:w14="http://schemas.microsoft.com/office/word/2010/wordml" xmlns:w15="http://schemas.microsoft.com/office/word/2012/wordml" xmlns:w16se="http://schemas.microsoft.com/office/word/2015/wordml/symex" xmlns:wpg="http://schemas.microsoft.com/office/word/2010/wordprocessingGroup" xmlns:wpi="http://schemas.microsoft.com/office/word/2010/wordprocessingInk" xmlns:wne="http://schemas.microsoft.com/office/word/2006/wordml" xmlns:wps="http://schemas.microsoft.com/office/word/2010/wordprocessingShape" mc:Ignorable="w14 w15 w16se wp14">
+<w:ftr xmlns:wpc="http://schemas.microsoft.com/office/word/2010/wordprocessingCanvas" xmlns:cx="http://schemas.microsoft.com/office/drawing/2014/chartex" xmlns:cx1="http://schemas.microsoft.com/office/drawing/2015/9/8/chartex" xmlns:cx2="http://schemas.microsoft.com/office/drawing/2015/10/21/chartex" xmlns:cx3="http://schemas.microsoft.com/office/drawing/2016/5/9/chartex" xmlns:cx4="http://schemas.microsoft.com/office/drawing/2016/5/10/chartex" xmlns:cx5="http://schemas.microsoft.com/office/drawing/2016/5/11/chartex" xmlns:cx6="http://schemas.microsoft.com/office/drawing/2016/5/12/chartex" xmlns:cx7="http://schemas.microsoft.com/office/drawing/2016/5/13/chartex" xmlns:cx8="http://schemas.microsoft.com/office/drawing/2016/5/14/chartex" xmlns:mc="http://schemas.openxmlformats.org/markup-compatibility/2006" xmlns:aink="http://schemas.microsoft.com/office/drawing/2016/ink" xmlns:am3d="http://schemas.microsoft.com/office/drawing/2017/model3d" xmlns:o="urn:schemas-microsoft-com:office:office" xmlns:r="http://schemas.openxmlformats.org/officeDocument/2006/relationships" xmlns:m="http://schemas.openxmlformats.org/officeDocument/2006/math" xmlns:v="urn:schemas-microsoft-com:vml" xmlns:wp14="http://schemas.microsoft.com/office/word/2010/wordprocessingDrawing" xmlns:wp="http://schemas.openxmlformats.org/drawingml/2006/wordprocessingDrawing" xmlns:w10="urn:schemas-microsoft-com:office:word" xmlns:w="http://schemas.openxmlformats.org/wordprocessingml/2006/main" xmlns:w14="http://schemas.microsoft.com/office/word/2010/wordml" xmlns:w15="http://schemas.microsoft.com/office/word/2012/wordml" xmlns:w16cid="http://schemas.microsoft.com/office/word/2016/wordml/cid" xmlns:w16se="http://schemas.microsoft.com/office/word/2015/wordml/symex" xmlns:wpg="http://schemas.microsoft.com/office/word/2010/wordprocessingGroup" xmlns:wpi="http://schemas.microsoft.com/office/word/2010/wordprocessingInk" xmlns:wne="http://schemas.microsoft.com/office/word/2006/wordml" xmlns:wps="http://schemas.microsoft.com/office/word/2010/wordprocessingShape" mc:Ignorable="w14 w15 w16se w16cid wp14">
   <w:p>
     <w:pPr>
       <w:pStyle w:val="Footer"/>
@@ -444,7 +566,7 @@
 </file>
 
 <file path=word/footer2.xml><?xml version="1.0" encoding="utf-8"?>
-<w:ftr xmlns:wpc="http://schemas.microsoft.com/office/word/2010/wordprocessingCanvas" xmlns:cx="http://schemas.microsoft.com/office/drawing/2014/chartex" xmlns:cx1="http://schemas.microsoft.com/office/drawing/2015/9/8/chartex" xmlns:mc="http://schemas.openxmlformats.org/markup-compatibility/2006" xmlns:o="urn:schemas-microsoft-com:office:office" xmlns:r="http://schemas.openxmlformats.org/officeDocument/2006/relationships" xmlns:m="http://schemas.openxmlformats.org/officeDocument/2006/math" xmlns:v="urn:schemas-microsoft-com:vml" xmlns:wp14="http://schemas.microsoft.com/office/word/2010/wordprocessingDrawing" xmlns:wp="http://schemas.openxmlformats.org/drawingml/2006/wordprocessingDrawing" xmlns:w10="urn:schemas-microsoft-com:office:word" xmlns:w="http://schemas.openxmlformats.org/wordprocessingml/2006/main" xmlns:w14="http://schemas.microsoft.com/office/word/2010/wordml" xmlns:w15="http://schemas.microsoft.com/office/word/2012/wordml" xmlns:w16se="http://schemas.microsoft.com/office/word/2015/wordml/symex" xmlns:wpg="http://schemas.microsoft.com/office/word/2010/wordprocessingGroup" xmlns:wpi="http://schemas.microsoft.com/office/word/2010/wordprocessingInk" xmlns:wne="http://schemas.microsoft.com/office/word/2006/wordml" xmlns:wps="http://schemas.microsoft.com/office/word/2010/wordprocessingShape" mc:Ignorable="w14 w15 w16se wp14">
+<w:ftr xmlns:wpc="http://schemas.microsoft.com/office/word/2010/wordprocessingCanvas" xmlns:cx="http://schemas.microsoft.com/office/drawing/2014/chartex" xmlns:cx1="http://schemas.microsoft.com/office/drawing/2015/9/8/chartex" xmlns:cx2="http://schemas.microsoft.com/office/drawing/2015/10/21/chartex" xmlns:cx3="http://schemas.microsoft.com/office/drawing/2016/5/9/chartex" xmlns:cx4="http://schemas.microsoft.com/office/drawing/2016/5/10/chartex" xmlns:cx5="http://schemas.microsoft.com/office/drawing/2016/5/11/chartex" xmlns:cx6="http://schemas.microsoft.com/office/drawing/2016/5/12/chartex" xmlns:cx7="http://schemas.microsoft.com/office/drawing/2016/5/13/chartex" xmlns:cx8="http://schemas.microsoft.com/office/drawing/2016/5/14/chartex" xmlns:mc="http://schemas.openxmlformats.org/markup-compatibility/2006" xmlns:aink="http://schemas.microsoft.com/office/drawing/2016/ink" xmlns:am3d="http://schemas.microsoft.com/office/drawing/2017/model3d" xmlns:o="urn:schemas-microsoft-com:office:office" xmlns:r="http://schemas.openxmlformats.org/officeDocument/2006/relationships" xmlns:m="http://schemas.openxmlformats.org/officeDocument/2006/math" xmlns:v="urn:schemas-microsoft-com:vml" xmlns:wp14="http://schemas.microsoft.com/office/word/2010/wordprocessingDrawing" xmlns:wp="http://schemas.openxmlformats.org/drawingml/2006/wordprocessingDrawing" xmlns:w10="urn:schemas-microsoft-com:office:word" xmlns:w="http://schemas.openxmlformats.org/wordprocessingml/2006/main" xmlns:w14="http://schemas.microsoft.com/office/word/2010/wordml" xmlns:w15="http://schemas.microsoft.com/office/word/2012/wordml" xmlns:w16cid="http://schemas.microsoft.com/office/word/2016/wordml/cid" xmlns:w16se="http://schemas.microsoft.com/office/word/2015/wordml/symex" xmlns:wpg="http://schemas.microsoft.com/office/word/2010/wordprocessingGroup" xmlns:wpi="http://schemas.microsoft.com/office/word/2010/wordprocessingInk" xmlns:wne="http://schemas.microsoft.com/office/word/2006/wordml" xmlns:wps="http://schemas.microsoft.com/office/word/2010/wordprocessingShape" mc:Ignorable="w14 w15 w16se w16cid wp14">
   <w:p>
     <w:pPr>
       <w:pStyle w:val="Footer"/>
@@ -454,7 +576,7 @@
 </file>
 
 <file path=word/footer3.xml><?xml version="1.0" encoding="utf-8"?>
-<w:ftr xmlns:wpc="http://schemas.microsoft.com/office/word/2010/wordprocessingCanvas" xmlns:cx="http://schemas.microsoft.com/office/drawing/2014/chartex" xmlns:cx1="http://schemas.microsoft.com/office/drawing/2015/9/8/chartex" xmlns:mc="http://schemas.openxmlformats.org/markup-compatibility/2006" xmlns:o="urn:schemas-microsoft-com:office:office" xmlns:r="http://schemas.openxmlformats.org/officeDocument/2006/relationships" xmlns:m="http://schemas.openxmlformats.org/officeDocument/2006/math" xmlns:v="urn:schemas-microsoft-com:vml" xmlns:wp14="http://schemas.microsoft.com/office/word/2010/wordprocessingDrawing" xmlns:wp="http://schemas.openxmlformats.org/drawingml/2006/wordprocessingDrawing" xmlns:w10="urn:schemas-microsoft-com:office:word" xmlns:w="http://schemas.openxmlformats.org/wordprocessingml/2006/main" xmlns:w14="http://schemas.microsoft.com/office/word/2010/wordml" xmlns:w15="http://schemas.microsoft.com/office/word/2012/wordml" xmlns:w16se="http://schemas.microsoft.com/office/word/2015/wordml/symex" xmlns:wpg="http://schemas.microsoft.com/office/word/2010/wordprocessingGroup" xmlns:wpi="http://schemas.microsoft.com/office/word/2010/wordprocessingInk" xmlns:wne="http://schemas.microsoft.com/office/word/2006/wordml" xmlns:wps="http://schemas.microsoft.com/office/word/2010/wordprocessingShape" mc:Ignorable="w14 w15 w16se wp14">
+<w:ftr xmlns:wpc="http://schemas.microsoft.com/office/word/2010/wordprocessingCanvas" xmlns:cx="http://schemas.microsoft.com/office/drawing/2014/chartex" xmlns:cx1="http://schemas.microsoft.com/office/drawing/2015/9/8/chartex" xmlns:cx2="http://schemas.microsoft.com/office/drawing/2015/10/21/chartex" xmlns:cx3="http://schemas.microsoft.com/office/drawing/2016/5/9/chartex" xmlns:cx4="http://schemas.microsoft.com/office/drawing/2016/5/10/chartex" xmlns:cx5="http://schemas.microsoft.com/office/drawing/2016/5/11/chartex" xmlns:cx6="http://schemas.microsoft.com/office/drawing/2016/5/12/chartex" xmlns:cx7="http://schemas.microsoft.com/office/drawing/2016/5/13/chartex" xmlns:cx8="http://schemas.microsoft.com/office/drawing/2016/5/14/chartex" xmlns:mc="http://schemas.openxmlformats.org/markup-compatibility/2006" xmlns:aink="http://schemas.microsoft.com/office/drawing/2016/ink" xmlns:am3d="http://schemas.microsoft.com/office/drawing/2017/model3d" xmlns:o="urn:schemas-microsoft-com:office:office" xmlns:r="http://schemas.openxmlformats.org/officeDocument/2006/relationships" xmlns:m="http://schemas.openxmlformats.org/officeDocument/2006/math" xmlns:v="urn:schemas-microsoft-com:vml" xmlns:wp14="http://schemas.microsoft.com/office/word/2010/wordprocessingDrawing" xmlns:wp="http://schemas.openxmlformats.org/drawingml/2006/wordprocessingDrawing" xmlns:w10="urn:schemas-microsoft-com:office:word" xmlns:w="http://schemas.openxmlformats.org/wordprocessingml/2006/main" xmlns:w14="http://schemas.microsoft.com/office/word/2010/wordml" xmlns:w15="http://schemas.microsoft.com/office/word/2012/wordml" xmlns:w16cid="http://schemas.microsoft.com/office/word/2016/wordml/cid" xmlns:w16se="http://schemas.microsoft.com/office/word/2015/wordml/symex" xmlns:wpg="http://schemas.microsoft.com/office/word/2010/wordprocessingGroup" xmlns:wpi="http://schemas.microsoft.com/office/word/2010/wordprocessingInk" xmlns:wne="http://schemas.microsoft.com/office/word/2006/wordml" xmlns:wps="http://schemas.microsoft.com/office/word/2010/wordprocessingShape" mc:Ignorable="w14 w15 w16se w16cid wp14">
   <w:p>
     <w:pPr>
       <w:pStyle w:val="Footer"/>
@@ -464,7 +586,7 @@
 </file>
 
 <file path=word/footnotes.xml><?xml version="1.0" encoding="utf-8"?>
-<w:footnotes xmlns:wpc="http://schemas.microsoft.com/office/word/2010/wordprocessingCanvas" xmlns:cx="http://schemas.microsoft.com/office/drawing/2014/chartex" xmlns:cx1="http://schemas.microsoft.com/office/drawing/2015/9/8/chartex" xmlns:mc="http://schemas.openxmlformats.org/markup-compatibility/2006" xmlns:o="urn:schemas-microsoft-com:office:office" xmlns:r="http://schemas.openxmlformats.org/officeDocument/2006/relationships" xmlns:m="http://schemas.openxmlformats.org/officeDocument/2006/math" xmlns:v="urn:schemas-microsoft-com:vml" xmlns:wp14="http://schemas.microsoft.com/office/word/2010/wordprocessingDrawing" xmlns:wp="http://schemas.openxmlformats.org/drawingml/2006/wordprocessingDrawing" xmlns:w10="urn:schemas-microsoft-com:office:word" xmlns:w="http://schemas.openxmlformats.org/wordprocessingml/2006/main" xmlns:w14="http://schemas.microsoft.com/office/word/2010/wordml" xmlns:w15="http://schemas.microsoft.com/office/word/2012/wordml" xmlns:w16se="http://schemas.microsoft.com/office/word/2015/wordml/symex" xmlns:wpg="http://schemas.microsoft.com/office/word/2010/wordprocessingGroup" xmlns:wpi="http://schemas.microsoft.com/office/word/2010/wordprocessingInk" xmlns:wne="http://schemas.microsoft.com/office/word/2006/wordml" xmlns:wps="http://schemas.microsoft.com/office/word/2010/wordprocessingShape" mc:Ignorable="w14 w15 w16se wp14">
+<w:footnotes xmlns:wpc="http://schemas.microsoft.com/office/word/2010/wordprocessingCanvas" xmlns:cx="http://schemas.microsoft.com/office/drawing/2014/chartex" xmlns:cx1="http://schemas.microsoft.com/office/drawing/2015/9/8/chartex" xmlns:cx2="http://schemas.microsoft.com/office/drawing/2015/10/21/chartex" xmlns:cx3="http://schemas.microsoft.com/office/drawing/2016/5/9/chartex" xmlns:cx4="http://schemas.microsoft.com/office/drawing/2016/5/10/chartex" xmlns:cx5="http://schemas.microsoft.com/office/drawing/2016/5/11/chartex" xmlns:cx6="http://schemas.microsoft.com/office/drawing/2016/5/12/chartex" xmlns:cx7="http://schemas.microsoft.com/office/drawing/2016/5/13/chartex" xmlns:cx8="http://schemas.microsoft.com/office/drawing/2016/5/14/chartex" xmlns:mc="http://schemas.openxmlformats.org/markup-compatibility/2006" xmlns:aink="http://schemas.microsoft.com/office/drawing/2016/ink" xmlns:am3d="http://schemas.microsoft.com/office/drawing/2017/model3d" xmlns:o="urn:schemas-microsoft-com:office:office" xmlns:r="http://schemas.openxmlformats.org/officeDocument/2006/relationships" xmlns:m="http://schemas.openxmlformats.org/officeDocument/2006/math" xmlns:v="urn:schemas-microsoft-com:vml" xmlns:wp14="http://schemas.microsoft.com/office/word/2010/wordprocessingDrawing" xmlns:wp="http://schemas.openxmlformats.org/drawingml/2006/wordprocessingDrawing" xmlns:w10="urn:schemas-microsoft-com:office:word" xmlns:w="http://schemas.openxmlformats.org/wordprocessingml/2006/main" xmlns:w14="http://schemas.microsoft.com/office/word/2010/wordml" xmlns:w15="http://schemas.microsoft.com/office/word/2012/wordml" xmlns:w16cid="http://schemas.microsoft.com/office/word/2016/wordml/cid" xmlns:w16se="http://schemas.microsoft.com/office/word/2015/wordml/symex" xmlns:wpg="http://schemas.microsoft.com/office/word/2010/wordprocessingGroup" xmlns:wpi="http://schemas.microsoft.com/office/word/2010/wordprocessingInk" xmlns:wne="http://schemas.microsoft.com/office/word/2006/wordml" xmlns:wps="http://schemas.microsoft.com/office/word/2010/wordprocessingShape" mc:Ignorable="w14 w15 w16se w16cid wp14">
   <w:footnote w:type="separator" w:id="-1">
     <w:p>
       <w:pPr>
@@ -489,7 +611,7 @@
 </file>
 
 <file path=word/header1.xml><?xml version="1.0" encoding="utf-8"?>
-<w:hdr xmlns:wpc="http://schemas.microsoft.com/office/word/2010/wordprocessingCanvas" xmlns:cx="http://schemas.microsoft.com/office/drawing/2014/chartex" xmlns:cx1="http://schemas.microsoft.com/office/drawing/2015/9/8/chartex" xmlns:mc="http://schemas.openxmlformats.org/markup-compatibility/2006" xmlns:o="urn:schemas-microsoft-com:office:office" xmlns:r="http://schemas.openxmlformats.org/officeDocument/2006/relationships" xmlns:m="http://schemas.openxmlformats.org/officeDocument/2006/math" xmlns:v="urn:schemas-microsoft-com:vml" xmlns:wp14="http://schemas.microsoft.com/office/word/2010/wordprocessingDrawing" xmlns:wp="http://schemas.openxmlformats.org/drawingml/2006/wordprocessingDrawing" xmlns:w10="urn:schemas-microsoft-com:office:word" xmlns:w="http://schemas.openxmlformats.org/wordprocessingml/2006/main" xmlns:w14="http://schemas.microsoft.com/office/word/2010/wordml" xmlns:w15="http://schemas.microsoft.com/office/word/2012/wordml" xmlns:w16se="http://schemas.microsoft.com/office/word/2015/wordml/symex" xmlns:wpg="http://schemas.microsoft.com/office/word/2010/wordprocessingGroup" xmlns:wpi="http://schemas.microsoft.com/office/word/2010/wordprocessingInk" xmlns:wne="http://schemas.microsoft.com/office/word/2006/wordml" xmlns:wps="http://schemas.microsoft.com/office/word/2010/wordprocessingShape" mc:Ignorable="w14 w15 w16se wp14">
+<w:hdr xmlns:wpc="http://schemas.microsoft.com/office/word/2010/wordprocessingCanvas" xmlns:cx="http://schemas.microsoft.com/office/drawing/2014/chartex" xmlns:cx1="http://schemas.microsoft.com/office/drawing/2015/9/8/chartex" xmlns:cx2="http://schemas.microsoft.com/office/drawing/2015/10/21/chartex" xmlns:cx3="http://schemas.microsoft.com/office/drawing/2016/5/9/chartex" xmlns:cx4="http://schemas.microsoft.com/office/drawing/2016/5/10/chartex" xmlns:cx5="http://schemas.microsoft.com/office/drawing/2016/5/11/chartex" xmlns:cx6="http://schemas.microsoft.com/office/drawing/2016/5/12/chartex" xmlns:cx7="http://schemas.microsoft.com/office/drawing/2016/5/13/chartex" xmlns:cx8="http://schemas.microsoft.com/office/drawing/2016/5/14/chartex" xmlns:mc="http://schemas.openxmlformats.org/markup-compatibility/2006" xmlns:aink="http://schemas.microsoft.com/office/drawing/2016/ink" xmlns:am3d="http://schemas.microsoft.com/office/drawing/2017/model3d" xmlns:o="urn:schemas-microsoft-com:office:office" xmlns:r="http://schemas.openxmlformats.org/officeDocument/2006/relationships" xmlns:m="http://schemas.openxmlformats.org/officeDocument/2006/math" xmlns:v="urn:schemas-microsoft-com:vml" xmlns:wp14="http://schemas.microsoft.com/office/word/2010/wordprocessingDrawing" xmlns:wp="http://schemas.openxmlformats.org/drawingml/2006/wordprocessingDrawing" xmlns:w10="urn:schemas-microsoft-com:office:word" xmlns:w="http://schemas.openxmlformats.org/wordprocessingml/2006/main" xmlns:w14="http://schemas.microsoft.com/office/word/2010/wordml" xmlns:w15="http://schemas.microsoft.com/office/word/2012/wordml" xmlns:w16cid="http://schemas.microsoft.com/office/word/2016/wordml/cid" xmlns:w16se="http://schemas.microsoft.com/office/word/2015/wordml/symex" xmlns:wpg="http://schemas.microsoft.com/office/word/2010/wordprocessingGroup" xmlns:wpi="http://schemas.microsoft.com/office/word/2010/wordprocessingInk" xmlns:wne="http://schemas.microsoft.com/office/word/2006/wordml" xmlns:wps="http://schemas.microsoft.com/office/word/2010/wordprocessingShape" mc:Ignorable="w14 w15 w16se w16cid wp14">
   <w:p>
     <w:pPr>
       <w:pStyle w:val="Header"/>
@@ -499,7 +621,7 @@
 </file>
 
 <file path=word/header2.xml><?xml version="1.0" encoding="utf-8"?>
-<w:hdr xmlns:wpc="http://schemas.microsoft.com/office/word/2010/wordprocessingCanvas" xmlns:cx="http://schemas.microsoft.com/office/drawing/2014/chartex" xmlns:cx1="http://schemas.microsoft.com/office/drawing/2015/9/8/chartex" xmlns:mc="http://schemas.openxmlformats.org/markup-compatibility/2006" xmlns:o="urn:schemas-microsoft-com:office:office" xmlns:r="http://schemas.openxmlformats.org/officeDocument/2006/relationships" xmlns:m="http://schemas.openxmlformats.org/officeDocument/2006/math" xmlns:v="urn:schemas-microsoft-com:vml" xmlns:wp14="http://schemas.microsoft.com/office/word/2010/wordprocessingDrawing" xmlns:wp="http://schemas.openxmlformats.org/drawingml/2006/wordprocessingDrawing" xmlns:w10="urn:schemas-microsoft-com:office:word" xmlns:w="http://schemas.openxmlformats.org/wordprocessingml/2006/main" xmlns:w14="http://schemas.microsoft.com/office/word/2010/wordml" xmlns:w15="http://schemas.microsoft.com/office/word/2012/wordml" xmlns:w16se="http://schemas.microsoft.com/office/word/2015/wordml/symex" xmlns:wpg="http://schemas.microsoft.com/office/word/2010/wordprocessingGroup" xmlns:wpi="http://schemas.microsoft.com/office/word/2010/wordprocessingInk" xmlns:wne="http://schemas.microsoft.com/office/word/2006/wordml" xmlns:wps="http://schemas.microsoft.com/office/word/2010/wordprocessingShape" mc:Ignorable="w14 w15 w16se wp14">
+<w:hdr xmlns:wpc="http://schemas.microsoft.com/office/word/2010/wordprocessingCanvas" xmlns:cx="http://schemas.microsoft.com/office/drawing/2014/chartex" xmlns:cx1="http://schemas.microsoft.com/office/drawing/2015/9/8/chartex" xmlns:cx2="http://schemas.microsoft.com/office/drawing/2015/10/21/chartex" xmlns:cx3="http://schemas.microsoft.com/office/drawing/2016/5/9/chartex" xmlns:cx4="http://schemas.microsoft.com/office/drawing/2016/5/10/chartex" xmlns:cx5="http://schemas.microsoft.com/office/drawing/2016/5/11/chartex" xmlns:cx6="http://schemas.microsoft.com/office/drawing/2016/5/12/chartex" xmlns:cx7="http://schemas.microsoft.com/office/drawing/2016/5/13/chartex" xmlns:cx8="http://schemas.microsoft.com/office/drawing/2016/5/14/chartex" xmlns:mc="http://schemas.openxmlformats.org/markup-compatibility/2006" xmlns:aink="http://schemas.microsoft.com/office/drawing/2016/ink" xmlns:am3d="http://schemas.microsoft.com/office/drawing/2017/model3d" xmlns:o="urn:schemas-microsoft-com:office:office" xmlns:r="http://schemas.openxmlformats.org/officeDocument/2006/relationships" xmlns:m="http://schemas.openxmlformats.org/officeDocument/2006/math" xmlns:v="urn:schemas-microsoft-com:vml" xmlns:wp14="http://schemas.microsoft.com/office/word/2010/wordprocessingDrawing" xmlns:wp="http://schemas.openxmlformats.org/drawingml/2006/wordprocessingDrawing" xmlns:w10="urn:schemas-microsoft-com:office:word" xmlns:w="http://schemas.openxmlformats.org/wordprocessingml/2006/main" xmlns:w14="http://schemas.microsoft.com/office/word/2010/wordml" xmlns:w15="http://schemas.microsoft.com/office/word/2012/wordml" xmlns:w16cid="http://schemas.microsoft.com/office/word/2016/wordml/cid" xmlns:w16se="http://schemas.microsoft.com/office/word/2015/wordml/symex" xmlns:wpg="http://schemas.microsoft.com/office/word/2010/wordprocessingGroup" xmlns:wpi="http://schemas.microsoft.com/office/word/2010/wordprocessingInk" xmlns:wne="http://schemas.microsoft.com/office/word/2006/wordml" xmlns:wps="http://schemas.microsoft.com/office/word/2010/wordprocessingShape" mc:Ignorable="w14 w15 w16se w16cid wp14">
   <w:p>
     <w:pPr>
       <w:pStyle w:val="Header"/>
@@ -523,8 +645,6 @@
       </w:rPr>
       <w:t>Tutorial: Create a Razor Pages Web App with ASP.NET Core</w:t>
     </w:r>
-    <w:bookmarkStart w:id="0" w:name="_GoBack"/>
-    <w:bookmarkEnd w:id="0"/>
   </w:p>
   <w:p>
     <w:pPr>
@@ -580,7 +700,7 @@
 </file>
 
 <file path=word/header3.xml><?xml version="1.0" encoding="utf-8"?>
-<w:hdr xmlns:wpc="http://schemas.microsoft.com/office/word/2010/wordprocessingCanvas" xmlns:cx="http://schemas.microsoft.com/office/drawing/2014/chartex" xmlns:cx1="http://schemas.microsoft.com/office/drawing/2015/9/8/chartex" xmlns:mc="http://schemas.openxmlformats.org/markup-compatibility/2006" xmlns:o="urn:schemas-microsoft-com:office:office" xmlns:r="http://schemas.openxmlformats.org/officeDocument/2006/relationships" xmlns:m="http://schemas.openxmlformats.org/officeDocument/2006/math" xmlns:v="urn:schemas-microsoft-com:vml" xmlns:wp14="http://schemas.microsoft.com/office/word/2010/wordprocessingDrawing" xmlns:wp="http://schemas.openxmlformats.org/drawingml/2006/wordprocessingDrawing" xmlns:w10="urn:schemas-microsoft-com:office:word" xmlns:w="http://schemas.openxmlformats.org/wordprocessingml/2006/main" xmlns:w14="http://schemas.microsoft.com/office/word/2010/wordml" xmlns:w15="http://schemas.microsoft.com/office/word/2012/wordml" xmlns:w16se="http://schemas.microsoft.com/office/word/2015/wordml/symex" xmlns:wpg="http://schemas.microsoft.com/office/word/2010/wordprocessingGroup" xmlns:wpi="http://schemas.microsoft.com/office/word/2010/wordprocessingInk" xmlns:wne="http://schemas.microsoft.com/office/word/2006/wordml" xmlns:wps="http://schemas.microsoft.com/office/word/2010/wordprocessingShape" mc:Ignorable="w14 w15 w16se wp14">
+<w:hdr xmlns:wpc="http://schemas.microsoft.com/office/word/2010/wordprocessingCanvas" xmlns:cx="http://schemas.microsoft.com/office/drawing/2014/chartex" xmlns:cx1="http://schemas.microsoft.com/office/drawing/2015/9/8/chartex" xmlns:cx2="http://schemas.microsoft.com/office/drawing/2015/10/21/chartex" xmlns:cx3="http://schemas.microsoft.com/office/drawing/2016/5/9/chartex" xmlns:cx4="http://schemas.microsoft.com/office/drawing/2016/5/10/chartex" xmlns:cx5="http://schemas.microsoft.com/office/drawing/2016/5/11/chartex" xmlns:cx6="http://schemas.microsoft.com/office/drawing/2016/5/12/chartex" xmlns:cx7="http://schemas.microsoft.com/office/drawing/2016/5/13/chartex" xmlns:cx8="http://schemas.microsoft.com/office/drawing/2016/5/14/chartex" xmlns:mc="http://schemas.openxmlformats.org/markup-compatibility/2006" xmlns:aink="http://schemas.microsoft.com/office/drawing/2016/ink" xmlns:am3d="http://schemas.microsoft.com/office/drawing/2017/model3d" xmlns:o="urn:schemas-microsoft-com:office:office" xmlns:r="http://schemas.openxmlformats.org/officeDocument/2006/relationships" xmlns:m="http://schemas.openxmlformats.org/officeDocument/2006/math" xmlns:v="urn:schemas-microsoft-com:vml" xmlns:wp14="http://schemas.microsoft.com/office/word/2010/wordprocessingDrawing" xmlns:wp="http://schemas.openxmlformats.org/drawingml/2006/wordprocessingDrawing" xmlns:w10="urn:schemas-microsoft-com:office:word" xmlns:w="http://schemas.openxmlformats.org/wordprocessingml/2006/main" xmlns:w14="http://schemas.microsoft.com/office/word/2010/wordml" xmlns:w15="http://schemas.microsoft.com/office/word/2012/wordml" xmlns:w16cid="http://schemas.microsoft.com/office/word/2016/wordml/cid" xmlns:w16se="http://schemas.microsoft.com/office/word/2015/wordml/symex" xmlns:wpg="http://schemas.microsoft.com/office/word/2010/wordprocessingGroup" xmlns:wpi="http://schemas.microsoft.com/office/word/2010/wordprocessingInk" xmlns:wne="http://schemas.microsoft.com/office/word/2006/wordml" xmlns:wps="http://schemas.microsoft.com/office/word/2010/wordprocessingShape" mc:Ignorable="w14 w15 w16se w16cid wp14">
   <w:p>
     <w:pPr>
       <w:pStyle w:val="Header"/>
@@ -590,7 +710,7 @@
 </file>
 
 <file path=word/numbering.xml><?xml version="1.0" encoding="utf-8"?>
-<w:numbering xmlns:wpc="http://schemas.microsoft.com/office/word/2010/wordprocessingCanvas" xmlns:cx="http://schemas.microsoft.com/office/drawing/2014/chartex" xmlns:cx1="http://schemas.microsoft.com/office/drawing/2015/9/8/chartex" xmlns:mc="http://schemas.openxmlformats.org/markup-compatibility/2006" xmlns:o="urn:schemas-microsoft-com:office:office" xmlns:r="http://schemas.openxmlformats.org/officeDocument/2006/relationships" xmlns:m="http://schemas.openxmlformats.org/officeDocument/2006/math" xmlns:v="urn:schemas-microsoft-com:vml" xmlns:wp14="http://schemas.microsoft.com/office/word/2010/wordprocessingDrawing" xmlns:wp="http://schemas.openxmlformats.org/drawingml/2006/wordprocessingDrawing" xmlns:w10="urn:schemas-microsoft-com:office:word" xmlns:w="http://schemas.openxmlformats.org/wordprocessingml/2006/main" xmlns:w14="http://schemas.microsoft.com/office/word/2010/wordml" xmlns:w15="http://schemas.microsoft.com/office/word/2012/wordml" xmlns:w16se="http://schemas.microsoft.com/office/word/2015/wordml/symex" xmlns:wpg="http://schemas.microsoft.com/office/word/2010/wordprocessingGroup" xmlns:wpi="http://schemas.microsoft.com/office/word/2010/wordprocessingInk" xmlns:wne="http://schemas.microsoft.com/office/word/2006/wordml" xmlns:wps="http://schemas.microsoft.com/office/word/2010/wordprocessingShape" mc:Ignorable="w14 w15 w16se wp14">
+<w:numbering xmlns:wpc="http://schemas.microsoft.com/office/word/2010/wordprocessingCanvas" xmlns:cx="http://schemas.microsoft.com/office/drawing/2014/chartex" xmlns:cx1="http://schemas.microsoft.com/office/drawing/2015/9/8/chartex" xmlns:cx2="http://schemas.microsoft.com/office/drawing/2015/10/21/chartex" xmlns:cx3="http://schemas.microsoft.com/office/drawing/2016/5/9/chartex" xmlns:cx4="http://schemas.microsoft.com/office/drawing/2016/5/10/chartex" xmlns:cx5="http://schemas.microsoft.com/office/drawing/2016/5/11/chartex" xmlns:cx6="http://schemas.microsoft.com/office/drawing/2016/5/12/chartex" xmlns:cx7="http://schemas.microsoft.com/office/drawing/2016/5/13/chartex" xmlns:cx8="http://schemas.microsoft.com/office/drawing/2016/5/14/chartex" xmlns:mc="http://schemas.openxmlformats.org/markup-compatibility/2006" xmlns:aink="http://schemas.microsoft.com/office/drawing/2016/ink" xmlns:am3d="http://schemas.microsoft.com/office/drawing/2017/model3d" xmlns:o="urn:schemas-microsoft-com:office:office" xmlns:r="http://schemas.openxmlformats.org/officeDocument/2006/relationships" xmlns:m="http://schemas.openxmlformats.org/officeDocument/2006/math" xmlns:v="urn:schemas-microsoft-com:vml" xmlns:wp14="http://schemas.microsoft.com/office/word/2010/wordprocessingDrawing" xmlns:wp="http://schemas.openxmlformats.org/drawingml/2006/wordprocessingDrawing" xmlns:w10="urn:schemas-microsoft-com:office:word" xmlns:w="http://schemas.openxmlformats.org/wordprocessingml/2006/main" xmlns:w14="http://schemas.microsoft.com/office/word/2010/wordml" xmlns:w15="http://schemas.microsoft.com/office/word/2012/wordml" xmlns:w16cid="http://schemas.microsoft.com/office/word/2016/wordml/cid" xmlns:w16se="http://schemas.microsoft.com/office/word/2015/wordml/symex" xmlns:wpg="http://schemas.microsoft.com/office/word/2010/wordprocessingGroup" xmlns:wpi="http://schemas.microsoft.com/office/word/2010/wordprocessingInk" xmlns:wne="http://schemas.microsoft.com/office/word/2006/wordml" xmlns:wps="http://schemas.microsoft.com/office/word/2010/wordprocessingShape" mc:Ignorable="w14 w15 w16se w16cid wp14">
   <w:abstractNum w:abstractNumId="0" w15:restartNumberingAfterBreak="0">
     <w:nsid w:val="27A76740"/>
     <w:multiLevelType w:val="hybridMultilevel"/>
@@ -862,7 +982,7 @@
 </file>
 
 <file path=word/styles.xml><?xml version="1.0" encoding="utf-8"?>
-<w:styles xmlns:mc="http://schemas.openxmlformats.org/markup-compatibility/2006" xmlns:r="http://schemas.openxmlformats.org/officeDocument/2006/relationships" xmlns:w="http://schemas.openxmlformats.org/wordprocessingml/2006/main" xmlns:w14="http://schemas.microsoft.com/office/word/2010/wordml" xmlns:w15="http://schemas.microsoft.com/office/word/2012/wordml" xmlns:w16se="http://schemas.microsoft.com/office/word/2015/wordml/symex" mc:Ignorable="w14 w15 w16se">
+<w:styles xmlns:mc="http://schemas.openxmlformats.org/markup-compatibility/2006" xmlns:r="http://schemas.openxmlformats.org/officeDocument/2006/relationships" xmlns:w="http://schemas.openxmlformats.org/wordprocessingml/2006/main" xmlns:w14="http://schemas.microsoft.com/office/word/2010/wordml" xmlns:w15="http://schemas.microsoft.com/office/word/2012/wordml" xmlns:w16cid="http://schemas.microsoft.com/office/word/2016/wordml/cid" xmlns:w16se="http://schemas.microsoft.com/office/word/2015/wordml/symex" mc:Ignorable="w14 w15 w16se w16cid">
   <w:docDefaults>
     <w:rPrDefault>
       <w:rPr>
@@ -878,7 +998,7 @@
       </w:pPr>
     </w:pPrDefault>
   </w:docDefaults>
-  <w:latentStyles w:defLockedState="0" w:defUIPriority="99" w:defSemiHidden="0" w:defUnhideWhenUsed="0" w:defQFormat="0" w:count="371">
+  <w:latentStyles w:defLockedState="0" w:defUIPriority="99" w:defSemiHidden="0" w:defUnhideWhenUsed="0" w:defQFormat="0" w:count="376">
     <w:lsdException w:name="Normal" w:uiPriority="0" w:qFormat="1"/>
     <w:lsdException w:name="heading 1" w:uiPriority="9" w:qFormat="1"/>
     <w:lsdException w:name="heading 2" w:semiHidden="1" w:uiPriority="9" w:unhideWhenUsed="1" w:qFormat="1"/>
@@ -984,7 +1104,6 @@
     <w:lsdException w:name="HTML Sample" w:semiHidden="1" w:unhideWhenUsed="1"/>
     <w:lsdException w:name="HTML Typewriter" w:semiHidden="1" w:unhideWhenUsed="1"/>
     <w:lsdException w:name="HTML Variable" w:semiHidden="1" w:unhideWhenUsed="1"/>
-    <w:lsdException w:name="Normal Table" w:semiHidden="1" w:unhideWhenUsed="1"/>
     <w:lsdException w:name="annotation subject" w:semiHidden="1" w:unhideWhenUsed="1"/>
     <w:lsdException w:name="No List" w:semiHidden="1" w:unhideWhenUsed="1"/>
     <w:lsdException w:name="Outline List 1" w:semiHidden="1" w:unhideWhenUsed="1"/>
@@ -1027,11 +1146,8 @@
     <w:lsdException w:name="Table Contemporary" w:semiHidden="1" w:unhideWhenUsed="1"/>
     <w:lsdException w:name="Table Elegant" w:semiHidden="1" w:unhideWhenUsed="1"/>
     <w:lsdException w:name="Table Professional" w:semiHidden="1" w:unhideWhenUsed="1"/>
-    <w:lsdException w:name="Table Subtle 1" w:semiHidden="1" w:unhideWhenUsed="1"/>
     <w:lsdException w:name="Table Subtle 2" w:semiHidden="1" w:unhideWhenUsed="1"/>
     <w:lsdException w:name="Table Web 1" w:semiHidden="1" w:unhideWhenUsed="1"/>
-    <w:lsdException w:name="Table Web 2" w:semiHidden="1" w:unhideWhenUsed="1"/>
-    <w:lsdException w:name="Table Web 3" w:semiHidden="1" w:unhideWhenUsed="1"/>
     <w:lsdException w:name="Balloon Text" w:semiHidden="1" w:unhideWhenUsed="1"/>
     <w:lsdException w:name="Table Grid" w:uiPriority="39"/>
     <w:lsdException w:name="Table Theme" w:semiHidden="1" w:unhideWhenUsed="1"/>
@@ -1250,6 +1366,11 @@
     <w:lsdException w:name="List Table 5 Dark Accent 6" w:uiPriority="50"/>
     <w:lsdException w:name="List Table 6 Colorful Accent 6" w:uiPriority="51"/>
     <w:lsdException w:name="List Table 7 Colorful Accent 6" w:uiPriority="52"/>
+    <w:lsdException w:name="Mention" w:semiHidden="1" w:unhideWhenUsed="1"/>
+    <w:lsdException w:name="Smart Hyperlink" w:semiHidden="1" w:unhideWhenUsed="1"/>
+    <w:lsdException w:name="Hashtag" w:semiHidden="1" w:unhideWhenUsed="1"/>
+    <w:lsdException w:name="Unresolved Mention" w:semiHidden="1" w:unhideWhenUsed="1"/>
+    <w:lsdException w:name="Smart Link" w:semiHidden="1" w:unhideWhenUsed="1"/>
   </w:latentStyles>
   <w:style w:type="paragraph" w:default="1" w:styleId="Normal">
     <w:name w:val="Normal"/>

</xml_diff>